<commit_message>
rewrote problem statement starting goals
</commit_message>
<xml_diff>
--- a/Week7_Darpa/Outline.docx
+++ b/Week7_Darpa/Outline.docx
@@ -95,36 +95,122 @@
         <w:t xml:space="preserve"> services</w:t>
       </w:r>
       <w:r>
-        <w:t xml:space="preserve"> with a vast collection of micro services hosted in their private data center. </w:t>
-      </w:r>
-      <w:r>
-        <w:t>They need a mechanism to efficiently transition their product lines from private data centers into the public cloud. This can introduce significant challenges proportional to the depth of the data stor</w:t>
-      </w:r>
-      <w:r>
-        <w:t>age</w:t>
-      </w:r>
-      <w:r>
-        <w:t xml:space="preserve"> network, which </w:t>
-      </w:r>
-      <w:r>
-        <w:t xml:space="preserve">can be extensive </w:t>
+        <w:t xml:space="preserve"> with a vast collection of micro services hosted in their private data center.</w:t>
+      </w:r>
+      <w:r>
+        <w:t xml:space="preserve"> </w:t>
+      </w:r>
+      <w:r>
+        <w:t xml:space="preserve">One of the tenants of micro service design states that each component should ‘share-nothing’ including data stores. This reduces the blast radius and improves the resiliency of the over-all system. </w:t>
+      </w:r>
+    </w:p>
+    <w:p>
+      <w:pPr>
+        <w:ind w:firstLine="720"/>
+      </w:pPr>
+      <w:r>
+        <w:t>They need a mechanism to efficiently transition their product lines from private data centers into the public cloud.</w:t>
+      </w:r>
+      <w:r>
+        <w:t xml:space="preserve"> These heterogenous private stores can introduce challenges for that migration as they need to become hydrated. While significant literature exists for trivial ‘lift and shift’ paradigms</w:t>
+      </w:r>
+      <w:r>
+        <w:t xml:space="preserve"> of an individual store there is less research on rehydrating the data network.</w:t>
+      </w:r>
+      <w:r>
+        <w:t xml:space="preserve"> </w:t>
+      </w:r>
+    </w:p>
+    <w:p>
+      <w:pPr>
+        <w:pStyle w:val="Heading1"/>
+      </w:pPr>
+      <w:r>
+        <w:t>Background</w:t>
+      </w:r>
+    </w:p>
+    <w:p>
+      <w:pPr>
+        <w:ind w:firstLine="360"/>
+      </w:pPr>
+      <w:r>
+        <w:t>Many businesses like Contoso are actively working to transition their proprietary systems into the public cloud. This enables them to reduce infrastructure costs and improve the agility to provide new features to their customer base. These capabilities are well documented through highly optimized ‘pay per use’ pricing model and instant access to a virtually unlimited amount of resources.</w:t>
+      </w:r>
+    </w:p>
+    <w:p>
+      <w:pPr>
+        <w:ind w:firstLine="360"/>
+      </w:pPr>
+      <w:r>
+        <w:t xml:space="preserve">For many existing service providers, the journey to the cloud can be complex as it requires moving their proprietary systems into new </w:t>
+      </w:r>
+      <w:r>
+        <w:t>environments</w:t>
+      </w:r>
+      <w:r>
+        <w:t>. There are two supersets of issues (1) getting the infrastructure to the cloud; and (2) migrating the customer data into the new cloud stores.</w:t>
+      </w:r>
+    </w:p>
+    <w:p>
+      <w:pPr>
+        <w:ind w:firstLine="360"/>
+      </w:pPr>
+      <w:r>
+        <w:t xml:space="preserve">Business stakeholders often take a conservative position during cloud migrations and be hesitant to filling the switch across all customers. This leads to scenarios such as creating a new deployment instance in the cloud and then hydrate specific customers history. Transitioning </w:t>
+      </w:r>
+      <w:r>
+        <w:lastRenderedPageBreak/>
+        <w:t xml:space="preserve">small handfuls of customers per data migration iteration reduces the blast radius and provides better assurances of business continuity </w:t>
+      </w:r>
+      <w:r>
+        <w:t>in exchange</w:t>
+      </w:r>
+      <w:r>
+        <w:t xml:space="preserve"> </w:t>
       </w:r>
       <w:r>
         <w:t xml:space="preserve">for </w:t>
       </w:r>
       <w:r>
-        <w:t xml:space="preserve">certain </w:t>
-      </w:r>
-      <w:r>
-        <w:t>distributed service architectures.</w:t>
-      </w:r>
-    </w:p>
-    <w:p>
-      <w:pPr>
-        <w:pStyle w:val="Heading2"/>
-      </w:pPr>
-      <w:r>
-        <w:t>Background</w:t>
+        <w:t>more time</w:t>
+      </w:r>
+      <w:r>
+        <w:t xml:space="preserve"> to complete the project</w:t>
+      </w:r>
+      <w:r>
+        <w:t xml:space="preserve"> </w:t>
+      </w:r>
+      <w:sdt>
+        <w:sdtPr>
+          <w:id w:val="1202047737"/>
+          <w:citation/>
+        </w:sdtPr>
+        <w:sdtContent>
+          <w:r>
+            <w:fldChar w:fldCharType="begin"/>
+          </w:r>
+          <w:r>
+            <w:instrText xml:space="preserve"> CITATION Fer18 \l 1033 </w:instrText>
+          </w:r>
+          <w:r>
+            <w:fldChar w:fldCharType="separate"/>
+          </w:r>
+          <w:r>
+            <w:rPr>
+              <w:noProof/>
+            </w:rPr>
+            <w:t xml:space="preserve"> (Ferdiana &amp; Putra, 2018)</w:t>
+          </w:r>
+          <w:r>
+            <w:fldChar w:fldCharType="end"/>
+          </w:r>
+        </w:sdtContent>
+      </w:sdt>
+      <w:r>
+        <w:t>.</w:t>
+      </w:r>
+      <w:r>
+        <w:t xml:space="preserve"> </w:t>
       </w:r>
     </w:p>
     <w:p>
@@ -132,7 +218,19 @@
         <w:ind w:firstLine="360"/>
       </w:pPr>
       <w:r>
-        <w:t>Many businesses like Contoso are actively working to transition their proprietary systems into the public cloud. This enables them to reduce infrastructure costs and improve the agility to provide new features to their customer base. These capabilities are well documented through highly optimized ‘pay per use’ pricing model and instant access to a virtually unlimited amount of resources.</w:t>
+        <w:t xml:space="preserve">Due to the longevity of the migration project the system state can end up in an arbitrary flux. This can occur from new features being are added, and internal implementation details changing. The data migration process has two choices to mitigate this issue (a) </w:t>
+      </w:r>
+      <w:r>
+        <w:t xml:space="preserve">create and </w:t>
+      </w:r>
+      <w:r>
+        <w:t>maintain bulk load interface on each data store; or (b) replay the traffic through the steady state interface</w:t>
+      </w:r>
+      <w:r>
+        <w:t>; or (c) a combination of both choices</w:t>
+      </w:r>
+      <w:r>
+        <w:t>.</w:t>
       </w:r>
     </w:p>
     <w:p>
@@ -140,7 +238,22 @@
         <w:ind w:firstLine="360"/>
       </w:pPr>
       <w:r>
-        <w:t xml:space="preserve">For many existing service providers, the journey to the cloud can be complex as it requires moving their proprietary systems into new deployment models. There are two supersets of issues (1) getting the infrastructure to the cloud; and (2) migrating the customer data into the new cloud stores.  </w:t>
+        <w:t>For systems with large number of heterogenous private data store and a high degree of data connectivity between them; it could be prohibitively expensive to</w:t>
+      </w:r>
+      <w:r>
+        <w:t xml:space="preserve"> (a)</w:t>
+      </w:r>
+      <w:r>
+        <w:t xml:space="preserve"> create bulk load interfaces. Consider the scenario where </w:t>
+      </w:r>
+      <w:r>
+        <w:t xml:space="preserve">events cascade such as ‘service A’ emits N events by ‘service B,’ which in turn emits M events to ‘service C.’ To correctly model this would essentially duplicate the </w:t>
+      </w:r>
+      <w:r>
+        <w:t>large</w:t>
+      </w:r>
+      <w:r>
+        <w:t xml:space="preserve"> amounts of business logic and be error prone.</w:t>
       </w:r>
     </w:p>
     <w:p>
@@ -148,44 +261,37 @@
         <w:ind w:firstLine="360"/>
       </w:pPr>
       <w:r>
-        <w:t>These challenges are compounded for micro service architectures which often have numerous private data stores.</w:t>
-      </w:r>
-      <w:r>
-        <w:t xml:space="preserve"> </w:t>
-      </w:r>
-      <w:r>
-        <w:t>It is also common practice for micro services to call other services causing the natural formation of data dependency graphs.</w:t>
-      </w:r>
-      <w:r>
-        <w:t xml:space="preserve"> </w:t>
-      </w:r>
-      <w:r>
-        <w:t xml:space="preserve">Each </w:t>
-      </w:r>
-      <w:r>
-        <w:t xml:space="preserve">store within the graph </w:t>
-      </w:r>
-      <w:r>
-        <w:t xml:space="preserve">needs to be </w:t>
-      </w:r>
-      <w:r>
-        <w:t xml:space="preserve">fully hydrated or they will produce </w:t>
-      </w:r>
-      <w:r>
-        <w:t xml:space="preserve">erroneous </w:t>
-      </w:r>
-      <w:r>
-        <w:t xml:space="preserve">results. </w:t>
+        <w:t>Another argument for businesses to desire choice (b) is that improvements to the data migration scenario are improvements to the general customer. This can be seen in terms of general correctness, backward compatibility assurances, performance and scalability scenarios.</w:t>
       </w:r>
     </w:p>
     <w:p>
       <w:pPr>
         <w:ind w:firstLine="360"/>
       </w:pPr>
-    </w:p>
-    <w:p>
-      <w:pPr>
-        <w:pStyle w:val="Heading2"/>
+      <w:r>
+        <w:t xml:space="preserve">There are potentially specific micro services where scenario (a) is desired in combination with (b). For instance, a business might have </w:t>
+      </w:r>
+      <w:r>
+        <w:t xml:space="preserve">archives </w:t>
+      </w:r>
+      <w:r>
+        <w:t>of physics models</w:t>
+      </w:r>
+      <w:r>
+        <w:t xml:space="preserve"> each requiring days of compute time. They might choose to maintain an out of band process for moving the models while replaying the metadata through steady state ingestion pipeline.</w:t>
+      </w:r>
+    </w:p>
+    <w:p>
+      <w:pPr>
+        <w:ind w:firstLine="360"/>
+      </w:pPr>
+      <w:r>
+        <w:t xml:space="preserve">Within the context of this proposal it is assumed that the business must choose option (b) or (c) due to option (a) being prohibitively expensive to build and maintain. </w:t>
+      </w:r>
+    </w:p>
+    <w:p>
+      <w:pPr>
+        <w:pStyle w:val="Heading1"/>
       </w:pPr>
       <w:r>
         <w:lastRenderedPageBreak/>
@@ -197,13 +303,10 @@
         <w:ind w:firstLine="360"/>
       </w:pPr>
       <w:r>
-        <w:t>There are two distinct optimization problems that need to be addressed (1) how can the infrastructure be transitioned to cloud native</w:t>
-      </w:r>
-      <w:r>
-        <w:t xml:space="preserve"> platforms</w:t>
-      </w:r>
-      <w:r>
-        <w:t>; and (2) what is the quickest method to hydrate the data dependency graph?</w:t>
+        <w:t xml:space="preserve">Cloud Migration Strategies tend to center around (1) getting the infrastructure; and (2) getting the data into the new environment. </w:t>
+      </w:r>
+      <w:r>
+        <w:t>For enterprise customers with large numbers of micro services there are challenges to successfully accomplishing both.</w:t>
       </w:r>
     </w:p>
     <w:p>
@@ -211,19 +314,68 @@
         <w:ind w:firstLine="360"/>
       </w:pPr>
       <w:r>
-        <w:t>To constrain the discussion the solution is built upon a commoditized platform and does not offer reliable Quality of Service (QoS). There are also human resource constraints which limit the number of edits to the existing system.</w:t>
-      </w:r>
-      <w:r>
-        <w:t xml:space="preserve"> For </w:t>
-      </w:r>
-      <w:r>
-        <w:t>instance</w:t>
-      </w:r>
-      <w:r>
-        <w:t xml:space="preserve">, it is not possible to simple </w:t>
-      </w:r>
-      <w:r>
-        <w:t xml:space="preserve">rewrite the entire product line as that would be far too complex. As the owners of the source code they can make certain modifications to a large percentage of the total services. </w:t>
+        <w:t>Patterns around moving the infrastructure is a well-studied problem, thanks in part to virtualization and containerization technologies</w:t>
+      </w:r>
+      <w:sdt>
+        <w:sdtPr>
+          <w:id w:val="-247738913"/>
+          <w:citation/>
+        </w:sdtPr>
+        <w:sdtContent>
+          <w:r>
+            <w:fldChar w:fldCharType="begin"/>
+          </w:r>
+          <w:r>
+            <w:instrText xml:space="preserve"> CITATION Cef18 \l 1033 </w:instrText>
+          </w:r>
+          <w:r>
+            <w:fldChar w:fldCharType="separate"/>
+          </w:r>
+          <w:r>
+            <w:rPr>
+              <w:noProof/>
+            </w:rPr>
+            <w:t xml:space="preserve"> (Cefaratti &amp; Lin, 2018)</w:t>
+          </w:r>
+          <w:r>
+            <w:fldChar w:fldCharType="end"/>
+          </w:r>
+        </w:sdtContent>
+      </w:sdt>
+      <w:sdt>
+        <w:sdtPr>
+          <w:id w:val="796800353"/>
+          <w:citation/>
+        </w:sdtPr>
+        <w:sdtContent>
+          <w:r>
+            <w:fldChar w:fldCharType="begin"/>
+          </w:r>
+          <w:r>
+            <w:instrText xml:space="preserve"> CITATION Ahm18 \l 1033 </w:instrText>
+          </w:r>
+          <w:r>
+            <w:fldChar w:fldCharType="separate"/>
+          </w:r>
+          <w:r>
+            <w:rPr>
+              <w:noProof/>
+            </w:rPr>
+            <w:t xml:space="preserve"> (Ahmad, Naveed, &amp; Noda, 2018)</w:t>
+          </w:r>
+          <w:r>
+            <w:fldChar w:fldCharType="end"/>
+          </w:r>
+        </w:sdtContent>
+      </w:sdt>
+      <w:r>
+        <w:t xml:space="preserve">. </w:t>
+      </w:r>
+      <w:r>
+        <w:t>A</w:t>
+      </w:r>
+      <w:r>
+        <w:t xml:space="preserve"> lesser studied scenario is the data migration and methods for overcoming their inherent challenges. </w:t>
       </w:r>
     </w:p>
     <w:p>
@@ -231,8 +383,52 @@
         <w:ind w:firstLine="360"/>
       </w:pPr>
       <w:r>
-        <w:t>As the hydration process occurs it needs to be done in the shortest amount of time possible. Since the QoS between components is unreliable the hydration process needs to be verifiable and performed in such a manner as to not miss notifications. If notifications are missed, then the customer will receive incorrect results and perceive the product as poor quality. This portion of the problem could be restated as a ‘maximum flow problem.’</w:t>
-      </w:r>
+        <w:t>Consider the scenario where a bulk migration of 10 million records traverses a component with a 0.01% failure rate. This will reproduce 1,000 instances of that defect which can cause inaccurate results for the customer. If all issues within the product code can be resolved, there will still be issues due to the underlying system being built on commoditized hardware. An expectation of failure needs to exist within the data migration scenario.</w:t>
+      </w:r>
+    </w:p>
+    <w:p>
+      <w:pPr>
+        <w:ind w:firstLine="360"/>
+      </w:pPr>
+      <w:r>
+        <w:t xml:space="preserve">Another challenge is optimizing the </w:t>
+      </w:r>
+      <w:r>
+        <w:t>throughput</w:t>
+      </w:r>
+      <w:r>
+        <w:t xml:space="preserve"> </w:t>
+      </w:r>
+      <w:r>
+        <w:t>that these migrations should be performed. If the ingestion rate is too slow it will never complete, yet too fast and it cause scalability issues within the infrastructure. Those scalability issues will increase the failure rate and result invalid results.</w:t>
+      </w:r>
+    </w:p>
+    <w:p>
+      <w:pPr>
+        <w:ind w:firstLine="360"/>
+      </w:pPr>
+      <w:r>
+        <w:t>If the system was set to scale infinitely then it could become to costly to perform the data migration. This would lessen the competitive gain of moving to the cloud and place an unjust financial burden on the business. While that might be acceptable for a short period it has already been stated that the entire enterprise migration could last years.</w:t>
+      </w:r>
+    </w:p>
+    <w:p>
+      <w:pPr>
+        <w:ind w:firstLine="360"/>
+      </w:pPr>
+      <w:r>
+        <w:lastRenderedPageBreak/>
+        <w:t>These challenges could be restated as there is a need to find the ‘min-cost max-flow’ through the distributed architecture. There is also a need to model which junctions lead to bottlenecks versus are over provisioned. If ‘service X’ is bound by the scale of ‘service Y’ then either X needs to be reduced for cost savings or Y increased to provide additional load.</w:t>
+      </w:r>
+    </w:p>
+    <w:p>
+      <w:pPr>
+        <w:ind w:firstLine="360"/>
+      </w:pPr>
+      <w:r>
+        <w:t>Mechanisms are also required to identify and promote self-healing of the data ingestion. For instance, a runtime failure can occur within a component due to a hardware fault. The recovery needs to happen at a higher orchestration layer.</w:t>
+      </w:r>
+      <w:bookmarkStart w:id="0" w:name="_GoBack"/>
+      <w:bookmarkEnd w:id="0"/>
     </w:p>
     <w:p>
       <w:pPr>
@@ -251,11 +447,7 @@
     <w:p>
       <w:r>
         <w:tab/>
-        <w:t xml:space="preserve">Next a generic distributed validation scheme will be proposed such that accounts of all permutations through the system. This needs to consider scenarios where a service receives M </w:t>
-      </w:r>
-      <w:r>
-        <w:lastRenderedPageBreak/>
-        <w:t>events and emits zero to N outputs. It is also possible that event M will arrive multiple times to the service perhaps out of order.</w:t>
+        <w:t>Next a generic distributed validation scheme will be proposed such that accounts of all permutations through the system. This needs to consider scenarios where a service receives M events and emits zero to N outputs. It is also possible that event M will arrive multiple times to the service perhaps out of order.</w:t>
       </w:r>
     </w:p>
     <w:p>
@@ -267,7 +459,11 @@
     <w:p>
       <w:r>
         <w:tab/>
-        <w:t>To measure the success of the infrastructure migration, the net savings of the modified service versus the cost to implement will be used to determine a break even point. For instance, if the cloud native platform saves 10c per hour and costs 1000$ to implement; then the breakeven would be 10,000 compute hours (or 1.14 compute years). Assuming there are 25 instances of the service in production the realized breakeven is 16.7 wall days.</w:t>
+        <w:t xml:space="preserve">To measure the success of the infrastructure migration, the net savings of the modified service versus the cost to implement will be used to determine a break even point. For instance, if the cloud native platform saves 10c per hour and costs 1000$ to implement; then the breakeven </w:t>
+      </w:r>
+      <w:r>
+        <w:lastRenderedPageBreak/>
+        <w:t>would be 10,000 compute hours (or 1.14 compute years). Assuming there are 25 instances of the service in production the realized breakeven is 16.7 wall days.</w:t>
       </w:r>
     </w:p>
     <w:p>
@@ -287,11 +483,7 @@
     <w:p>
       <w:r>
         <w:tab/>
-        <w:t xml:space="preserve">Businesses of all sizes and shapes are actively migrating their workloads onto the public cloud. While tools and platforms exist for simple web sites they are lacking for complicated distributed applications often found in enterprise environments. Having the capability to transform existing code bases could reduce the time and resource requirements needed to make that transition. Further having the ability to model their data migrations in terms of flow control </w:t>
-      </w:r>
-      <w:r>
-        <w:lastRenderedPageBreak/>
-        <w:t>would enable the prioritization of future efforts. This would further improve the efficiency of their journey into the cloud.</w:t>
+        <w:t>Businesses of all sizes and shapes are actively migrating their workloads onto the public cloud. While tools and platforms exist for simple web sites they are lacking for complicated distributed applications often found in enterprise environments. Having the capability to transform existing code bases could reduce the time and resource requirements needed to make that transition. Further having the ability to model their data migrations in terms of flow control would enable the prioritization of future efforts. This would further improve the efficiency of their journey into the cloud.</w:t>
       </w:r>
     </w:p>
     <w:p>
@@ -315,14 +507,13 @@
       <w:r>
         <w:t>Approach</w:t>
       </w:r>
-      <w:bookmarkStart w:id="0" w:name="_GoBack"/>
-      <w:bookmarkEnd w:id="0"/>
     </w:p>
     <w:p>
       <w:pPr>
         <w:pStyle w:val="Heading3"/>
       </w:pPr>
       <w:r>
+        <w:lastRenderedPageBreak/>
         <w:t>Background Notes to cover</w:t>
       </w:r>
     </w:p>
@@ -455,7 +646,6 @@
         </w:numPr>
       </w:pPr>
       <w:r>
-        <w:lastRenderedPageBreak/>
         <w:t>Bulk import interfaces may be difficult to implement for each feature area, require significant effort</w:t>
       </w:r>
     </w:p>
@@ -569,6 +759,7 @@
         </w:numPr>
       </w:pPr>
       <w:r>
+        <w:lastRenderedPageBreak/>
         <w:t>Use metadata programming to provide hints to cloud native rehosting</w:t>
       </w:r>
     </w:p>
@@ -668,7 +859,6 @@
         <w:pStyle w:val="Heading3"/>
       </w:pPr>
       <w:r>
-        <w:lastRenderedPageBreak/>
         <w:t>Goal notes</w:t>
       </w:r>
     </w:p>
@@ -792,7 +982,7 @@
       </w:pPr>
     </w:p>
     <w:sectPr>
-      <w:headerReference w:type="default" r:id="rId7"/>
+      <w:headerReference w:type="default" r:id="rId8"/>
       <w:pgSz w:w="12240" w:h="15840"/>
       <w:pgMar w:top="1440" w:right="1440" w:bottom="1440" w:left="1440" w:header="720" w:footer="720" w:gutter="0"/>
       <w:pgNumType w:start="0"/>
@@ -2254,4 +2444,91 @@
     </a:ext>
   </a:extLst>
 </a:theme>
+</file>
+
+<file path=customXml/item1.xml><?xml version="1.0" encoding="utf-8"?>
+<b:Sources xmlns:b="http://schemas.openxmlformats.org/officeDocument/2006/bibliography" xmlns="http://schemas.openxmlformats.org/officeDocument/2006/bibliography" SelectedStyle="\APASixthEditionOfficeOnline.xsl" StyleName="APA" Version="6">
+  <b:Source>
+    <b:Tag>Fer18</b:Tag>
+    <b:SourceType>JournalArticle</b:SourceType>
+    <b:Guid>{B2160A0C-56DD-487F-92A3-3A49723CCB3C}</b:Guid>
+    <b:Title>A Review of Cloud Migration Strategies in the Developing Country</b:Title>
+    <b:Year>2018</b:Year>
+    <b:Author>
+      <b:Author>
+        <b:NameList>
+          <b:Person>
+            <b:Last>Ferdiana</b:Last>
+            <b:First>R</b:First>
+          </b:Person>
+          <b:Person>
+            <b:Last>Putra</b:Last>
+            <b:First>G</b:First>
+          </b:Person>
+        </b:NameList>
+      </b:Author>
+    </b:Author>
+    <b:JournalName>2018 4th International Conference on Science and Technology (ICST), Yogyakarta, Indonesia</b:JournalName>
+    <b:RefOrder>1</b:RefOrder>
+  </b:Source>
+  <b:Source>
+    <b:Tag>Cef18</b:Tag>
+    <b:SourceType>JournalArticle</b:SourceType>
+    <b:Guid>{B28C6963-9E5F-4A57-BFD3-8268B3F84867}</b:Guid>
+    <b:Author>
+      <b:Author>
+        <b:NameList>
+          <b:Person>
+            <b:Last>Cefaratti</b:Last>
+            <b:First>M</b:First>
+          </b:Person>
+          <b:Person>
+            <b:Last>Lin</b:Last>
+            <b:First>H</b:First>
+          </b:Person>
+        </b:NameList>
+      </b:Author>
+    </b:Author>
+    <b:Title>Exploring Data Center Migration: A Case Study</b:Title>
+    <b:JournalName>JOURNAL OF INFORMATION SYSTEMS Vol. 32, No. 1 Spring 2018</b:JournalName>
+    <b:Year>2018</b:Year>
+    <b:Pages>1-17</b:Pages>
+    <b:RefOrder>2</b:RefOrder>
+  </b:Source>
+  <b:Source>
+    <b:Tag>Ahm18</b:Tag>
+    <b:SourceType>JournalArticle</b:SourceType>
+    <b:Guid>{AF362427-574E-4016-AD26-DF291E3F2D07}</b:Guid>
+    <b:Author>
+      <b:Author>
+        <b:NameList>
+          <b:Person>
+            <b:Last>Ahmad</b:Last>
+            <b:First>N</b:First>
+          </b:Person>
+          <b:Person>
+            <b:Last>Naveed</b:Last>
+            <b:First>Q</b:First>
+          </b:Person>
+          <b:Person>
+            <b:Last>Noda</b:Last>
+            <b:First>N</b:First>
+          </b:Person>
+        </b:NameList>
+      </b:Author>
+    </b:Author>
+    <b:Title>Strategy and procedures for Migration to the Cloud Computing</b:Title>
+    <b:JournalName>2018 IEEE 5th International Conference on Engineering Technologies &amp; Applied Sciences, 22- 23 Nov 2018, Bangkok Thailand</b:JournalName>
+    <b:Year>2018</b:Year>
+    <b:RefOrder>3</b:RefOrder>
+  </b:Source>
+</b:Sources>
+</file>
+
+<file path=customXml/itemProps1.xml><?xml version="1.0" encoding="utf-8"?>
+<ds:datastoreItem xmlns:ds="http://schemas.openxmlformats.org/officeDocument/2006/customXml" ds:itemID="{32F92610-E02D-4053-AC99-26BF4D7DBEBA}">
+  <ds:schemaRefs>
+    <ds:schemaRef ds:uri="http://schemas.openxmlformats.org/officeDocument/2006/bibliography"/>
+  </ds:schemaRefs>
+</ds:datastoreItem>
 </file>
</xml_diff>

<commit_message>
checkpoint dinner, paper done ready to start edit-pass-2
</commit_message>
<xml_diff>
--- a/Week7_Darpa/Outline.docx
+++ b/Week7_Darpa/Outline.docx
@@ -2067,6 +2067,14 @@
       </w:r>
     </w:p>
     <w:p>
+      <w:pPr>
+        <w:pStyle w:val="Heading2"/>
+      </w:pPr>
+      <w:r>
+        <w:t>Summary of Approach</w:t>
+      </w:r>
+    </w:p>
+    <w:p>
       <w:r>
         <w:tab/>
         <w:t xml:space="preserve">Based on the </w:t>
@@ -2083,6 +2091,7 @@
     </w:p>
     <w:p>
       <w:r>
+        <w:lastRenderedPageBreak/>
         <w:tab/>
         <w:t xml:space="preserve">If the system can dynamically scale based on set of metrics, then it should process the records in the most resource efficient manner. From the model it </w:t>
       </w:r>
@@ -2096,11 +2105,150 @@
         <w:t xml:space="preserve"> of </w:t>
       </w:r>
       <w:r>
-        <w:t xml:space="preserve">micro services. This can lead to prioritized </w:t>
+        <w:t>micro services. This can lead to prioritized improvements that provide the maximum return on investment. Even with a perfectly error free system there will still be failures which the system must be able to correct without manual intervention.</w:t>
+      </w:r>
+    </w:p>
+    <w:p>
+      <w:pPr>
+        <w:pStyle w:val="Heading2"/>
+      </w:pPr>
+      <w:r>
+        <w:t>Max Flow Model</w:t>
+      </w:r>
+    </w:p>
+    <w:p>
+      <w:r>
+        <w:tab/>
+        <w:t>The first objective is to build a model that encompasses the required information to determine the MCMF flow. Using a MCMF function instead of MF has the potential to provide a more efficient solution</w:t>
+      </w:r>
+      <w:sdt>
+        <w:sdtPr>
+          <w:id w:val="1014270145"/>
+          <w:citation/>
+        </w:sdtPr>
+        <w:sdtContent>
+          <w:r>
+            <w:fldChar w:fldCharType="begin"/>
+          </w:r>
+          <w:r>
+            <w:instrText xml:space="preserve"> CITATION Ben18 \l 1033 </w:instrText>
+          </w:r>
+          <w:r>
+            <w:fldChar w:fldCharType="separate"/>
+          </w:r>
+          <w:r>
+            <w:rPr>
+              <w:noProof/>
+            </w:rPr>
+            <w:t xml:space="preserve"> (Benda, Chu, Sun, Quek, &amp; Buckley, 2018)</w:t>
+          </w:r>
+          <w:r>
+            <w:fldChar w:fldCharType="end"/>
+          </w:r>
+        </w:sdtContent>
+      </w:sdt>
+      <w:r>
+        <w:t>. The optimization target would be increasing the number of records per second through the entire system. There are several potential system aspects to minimize such as (1) total cost; (2) total errors; or (3) a domain specific metric.</w:t>
+      </w:r>
+    </w:p>
+    <w:p>
+      <w:r>
+        <w:tab/>
+      </w:r>
+      <w:r>
+        <w:t xml:space="preserve">After </w:t>
+      </w:r>
+      <w:r>
+        <w:t>the model can reliably tell the desired state of the system, it needs to compare against the actual state. If the deviation exceeds a threshold then the system needs to compensate through initiating auto scale requests. As the scale requests are invoked call backs can notify the model of incremental changes without recomputing the entire graph</w:t>
+      </w:r>
+      <w:sdt>
+        <w:sdtPr>
+          <w:id w:val="-1003973585"/>
+          <w:citation/>
+        </w:sdtPr>
+        <w:sdtContent>
+          <w:r>
+            <w:fldChar w:fldCharType="begin"/>
+          </w:r>
+          <w:r>
+            <w:instrText xml:space="preserve">CITATION Wan18 \l 1033 </w:instrText>
+          </w:r>
+          <w:r>
+            <w:fldChar w:fldCharType="separate"/>
+          </w:r>
+          <w:r>
+            <w:rPr>
+              <w:noProof/>
+            </w:rPr>
+            <w:t xml:space="preserve"> (Wang, Y; Ling, J, 2018)</w:t>
+          </w:r>
+          <w:r>
+            <w:fldChar w:fldCharType="end"/>
+          </w:r>
+        </w:sdtContent>
+      </w:sdt>
+      <w:r>
+        <w:t>.</w:t>
+      </w:r>
+      <w:r>
+        <w:t xml:space="preserve"> </w:t>
+      </w:r>
+      <w:r>
+        <w:t xml:space="preserve">For huge </w:t>
+      </w:r>
+      <w:r>
+        <w:t xml:space="preserve">enterprise </w:t>
+      </w:r>
+      <w:r>
+        <w:t>environments this will become critical as there can be thousands of highly connected components.</w:t>
+      </w:r>
+    </w:p>
+    <w:p>
+      <w:r>
+        <w:tab/>
+        <w:t xml:space="preserve">It would also be beneficial to expose a domain specific language (DSL) to express the service connectivity, configuration and thresholds. This would simplify the end user experience and limit their direct interaction with the system. Many enterprises already have this information </w:t>
       </w:r>
       <w:r>
         <w:lastRenderedPageBreak/>
-        <w:t>improvements that provide the maximum return on investment. Even with a perfectly error free system there will still be failures which the system must be able to correct without manual intervention.</w:t>
+        <w:t>described through Infrastructure as Code (</w:t>
+      </w:r>
+      <w:proofErr w:type="spellStart"/>
+      <w:r>
+        <w:t>IaC</w:t>
+      </w:r>
+      <w:proofErr w:type="spellEnd"/>
+      <w:r>
+        <w:t xml:space="preserve">) languages. It could be advantageous to include a translator for 1 or 2 of the most common </w:t>
+      </w:r>
+      <w:proofErr w:type="spellStart"/>
+      <w:r>
+        <w:t>IaC</w:t>
+      </w:r>
+      <w:proofErr w:type="spellEnd"/>
+      <w:r>
+        <w:t xml:space="preserve"> languages (</w:t>
+      </w:r>
+      <w:proofErr w:type="spellStart"/>
+      <w:r>
+        <w:t>eg.</w:t>
+      </w:r>
+      <w:proofErr w:type="spellEnd"/>
+      <w:r>
+        <w:t xml:space="preserve"> </w:t>
+      </w:r>
+      <w:proofErr w:type="spellStart"/>
+      <w:r>
+        <w:t>Teraform</w:t>
+      </w:r>
+      <w:proofErr w:type="spellEnd"/>
+      <w:r>
+        <w:t xml:space="preserve"> and Puppet).</w:t>
+      </w:r>
+    </w:p>
+    <w:p>
+      <w:r>
+        <w:tab/>
+        <w:t>The final deliverable for this goal would be to deliver a dashboard that shows the operations team how much the auto scale system has reduced their cloud bill. Any additional measurements of success could also be rendered in simple graphical form.</w:t>
       </w:r>
     </w:p>
     <w:p>
@@ -2108,11 +2256,652 @@
         <w:pStyle w:val="Heading2"/>
       </w:pPr>
       <w:r>
-        <w:t>Max Flow Model</w:t>
+        <w:t>Min Error Rate</w:t>
+      </w:r>
+    </w:p>
+    <w:p>
+      <w:r>
+        <w:tab/>
+        <w:t>Implementing a distributed transaction management protocol based on Sagas, could improve the reliability of the broader system</w:t>
+      </w:r>
+      <w:sdt>
+        <w:sdtPr>
+          <w:id w:val="-2040038103"/>
+          <w:citation/>
+        </w:sdtPr>
+        <w:sdtContent>
+          <w:r>
+            <w:fldChar w:fldCharType="begin"/>
+          </w:r>
+          <w:r>
+            <w:instrText xml:space="preserve">CITATION Lim18 \l 1033 </w:instrText>
+          </w:r>
+          <w:r>
+            <w:fldChar w:fldCharType="separate"/>
+          </w:r>
+          <w:r>
+            <w:rPr>
+              <w:noProof/>
+            </w:rPr>
+            <w:t xml:space="preserve"> (Limon, X, et.al, 2018)</w:t>
+          </w:r>
+          <w:r>
+            <w:fldChar w:fldCharType="end"/>
+          </w:r>
+        </w:sdtContent>
+      </w:sdt>
+      <w:r>
+        <w:t xml:space="preserve">. </w:t>
+      </w:r>
+      <w:r>
+        <w:t>This can be accomplished by having components emitting schematized intents into log files. Those logs could then be mined by a decoupled service which constructs a tree of desired actions and compensations.</w:t>
+      </w:r>
+    </w:p>
+    <w:p>
+      <w:r>
+        <w:tab/>
+        <w:t>If the system discovers success confirmation messages are missing, then it can automatically apply the compensations to self-heal failures to the system. An investigation is required to determine the correct pattern acknowledging a transaction completed. As reported by Bharati and Attar, there are numerous variations with slight performance and consistency considerations.</w:t>
+      </w:r>
+    </w:p>
+    <w:p>
+      <w:r>
+        <w:tab/>
+        <w:t>There could be challenges with expressing the distributed transaction semantics within the micro service code itself. It is also undesirable to make modifications each time the configuration changes. To mitigate these issues a DLS could be defined to instrument common scenarios at build time, or express distributed component dependencies.</w:t>
+      </w:r>
+    </w:p>
+    <w:p>
+      <w:pPr>
+        <w:ind w:firstLine="720"/>
+      </w:pPr>
+      <w:r>
+        <w:t xml:space="preserve">Based on the configuration of the transaction a compensation </w:t>
+      </w:r>
+      <w:r>
+        <w:t>could ‘</w:t>
+      </w:r>
+      <w:r>
+        <w:t>at-least-once</w:t>
+      </w:r>
+      <w:r>
+        <w:t>’</w:t>
+      </w:r>
+      <w:r>
+        <w:t xml:space="preserve"> or </w:t>
+      </w:r>
+      <w:r>
+        <w:t>‘</w:t>
+      </w:r>
+      <w:r>
+        <w:t>at-most-once</w:t>
+      </w:r>
+      <w:r>
+        <w:t>’</w:t>
+      </w:r>
+      <w:r>
+        <w:t xml:space="preserve"> semantics. Using a CRDT structure would allow the DTM to honor those </w:t>
+      </w:r>
+      <w:r>
+        <w:lastRenderedPageBreak/>
+        <w:t>requirements even though it is also a distributed asynchronous entity</w:t>
+      </w:r>
+      <w:sdt>
+        <w:sdtPr>
+          <w:id w:val="-1312558566"/>
+          <w:citation/>
+        </w:sdtPr>
+        <w:sdtContent>
+          <w:r>
+            <w:fldChar w:fldCharType="begin"/>
+          </w:r>
+          <w:r>
+            <w:instrText xml:space="preserve"> CITATION Alm13 \l 1033 </w:instrText>
+          </w:r>
+          <w:r>
+            <w:fldChar w:fldCharType="separate"/>
+          </w:r>
+          <w:r>
+            <w:rPr>
+              <w:noProof/>
+            </w:rPr>
+            <w:t xml:space="preserve"> (Almeida &amp; Baquero, 2013)</w:t>
+          </w:r>
+          <w:r>
+            <w:fldChar w:fldCharType="end"/>
+          </w:r>
+        </w:sdtContent>
+      </w:sdt>
+      <w:r>
+        <w:t>.</w:t>
+      </w:r>
+    </w:p>
+    <w:p>
+      <w:pPr>
+        <w:ind w:firstLine="720"/>
+      </w:pPr>
+      <w:r>
+        <w:t>The success of this deliverable could be a simple KPI that states the number of self-healed operations. Based on the intent tree structure other metrics could be extracted such as failures that were not correctly recovered.</w:t>
+      </w:r>
+    </w:p>
+    <w:p>
+      <w:pPr>
+        <w:pStyle w:val="Heading2"/>
+      </w:pPr>
+      <w:r>
+        <w:t>Define New Patterns</w:t>
+      </w:r>
+    </w:p>
+    <w:p>
+      <w:r>
+        <w:tab/>
+        <w:t>Introducing parity information into redundant messages is a unique idea that could be very helpful in certain lossy scenarios</w:t>
+      </w:r>
+      <w:sdt>
+        <w:sdtPr>
+          <w:id w:val="1385753330"/>
+          <w:citation/>
+        </w:sdtPr>
+        <w:sdtContent>
+          <w:r>
+            <w:fldChar w:fldCharType="begin"/>
+          </w:r>
+          <w:r>
+            <w:instrText xml:space="preserve"> CITATION Tsi17 \l 1033 </w:instrText>
+          </w:r>
+          <w:r>
+            <w:fldChar w:fldCharType="separate"/>
+          </w:r>
+          <w:r>
+            <w:rPr>
+              <w:noProof/>
+            </w:rPr>
+            <w:t xml:space="preserve"> (Tsimbalo, Tassi, &amp; Piechocki, 2017)</w:t>
+          </w:r>
+          <w:r>
+            <w:fldChar w:fldCharType="end"/>
+          </w:r>
+        </w:sdtContent>
+      </w:sdt>
+      <w:r>
+        <w:t xml:space="preserve">. </w:t>
+      </w:r>
+    </w:p>
+    <w:p>
+      <w:pPr>
+        <w:ind w:firstLine="720"/>
+      </w:pPr>
+      <w:r>
+        <w:t xml:space="preserve">This could be implemented as an extension to the Http Client which keeps a sliding window of recent messages. These messages could be sent first in their original form and then later in a RAID like combination. </w:t>
+      </w:r>
+    </w:p>
+    <w:p>
+      <w:pPr>
+        <w:ind w:firstLine="720"/>
+      </w:pPr>
+      <w:r>
+        <w:t>Services which support the encoding could then d</w:t>
       </w:r>
       <w:bookmarkStart w:id="0" w:name="_GoBack"/>
       <w:bookmarkEnd w:id="0"/>
-    </w:p>
+      <w:r>
+        <w:t xml:space="preserve">ecode the messages and replay any that were missing. To determine if the message was not present </w:t>
+      </w:r>
+      <w:proofErr w:type="spellStart"/>
+      <w:r>
+        <w:t>Almedia</w:t>
+      </w:r>
+      <w:proofErr w:type="spellEnd"/>
+      <w:r>
+        <w:t xml:space="preserve"> and </w:t>
+      </w:r>
+      <w:proofErr w:type="spellStart"/>
+      <w:r>
+        <w:t>Baquero’s</w:t>
+      </w:r>
+      <w:proofErr w:type="spellEnd"/>
+      <w:r>
+        <w:t xml:space="preserve"> CRDT solution could be used here as well.</w:t>
+      </w:r>
+    </w:p>
+    <w:p>
+      <w:pPr>
+        <w:ind w:firstLine="720"/>
+      </w:pPr>
+      <w:r>
+        <w:t>Another deliverable of this objective is to determine what additional ideas are present in general communication systems that are applicable to the data ingestion scenarios. There is a lot of potential for reusable patterns.</w:t>
+      </w:r>
+    </w:p>
+    <w:p>
+      <w:pPr>
+        <w:ind w:firstLine="720"/>
+      </w:pPr>
+      <w:r>
+        <w:t>To measure the success of this feature performance metrics should be published to identify the number of times this helped versus became a no-op. Using standardized performance benchmarks could then be used for a non-bias scoring.</w:t>
+      </w:r>
+    </w:p>
+    <w:p>
+      <w:pPr>
+        <w:spacing w:line="259" w:lineRule="auto"/>
+      </w:pPr>
+      <w:r>
+        <w:br w:type="page"/>
+      </w:r>
+    </w:p>
+    <w:sdt>
+      <w:sdtPr>
+        <w:id w:val="-1936120413"/>
+        <w:docPartObj>
+          <w:docPartGallery w:val="Bibliographies"/>
+          <w:docPartUnique/>
+        </w:docPartObj>
+      </w:sdtPr>
+      <w:sdtEndPr>
+        <w:rPr>
+          <w:b w:val="0"/>
+        </w:rPr>
+      </w:sdtEndPr>
+      <w:sdtContent>
+        <w:p>
+          <w:pPr>
+            <w:pStyle w:val="Heading1"/>
+          </w:pPr>
+          <w:r>
+            <w:t>References</w:t>
+          </w:r>
+        </w:p>
+        <w:sdt>
+          <w:sdtPr>
+            <w:id w:val="-573587230"/>
+            <w:bibliography/>
+          </w:sdtPr>
+          <w:sdtContent>
+            <w:p>
+              <w:pPr>
+                <w:pStyle w:val="Bibliography"/>
+                <w:ind w:left="720" w:hanging="720"/>
+                <w:rPr>
+                  <w:noProof/>
+                </w:rPr>
+              </w:pPr>
+              <w:r>
+                <w:fldChar w:fldCharType="begin"/>
+              </w:r>
+              <w:r>
+                <w:instrText xml:space="preserve"> BIBLIOGRAPHY </w:instrText>
+              </w:r>
+              <w:r>
+                <w:fldChar w:fldCharType="separate"/>
+              </w:r>
+              <w:r>
+                <w:rPr>
+                  <w:noProof/>
+                </w:rPr>
+                <w:t xml:space="preserve">Ahmad, N., Naveed, Q., &amp; Noda, N. (2018). Strategy and procedures for Migration to the Cloud Computing. </w:t>
+              </w:r>
+              <w:r>
+                <w:rPr>
+                  <w:i/>
+                  <w:iCs/>
+                  <w:noProof/>
+                </w:rPr>
+                <w:t>2018 IEEE 5th International Conference on Engineering Technologies &amp; Applied Sciences, 22- 23 Nov 2018, Bangkok Thailand</w:t>
+              </w:r>
+              <w:r>
+                <w:rPr>
+                  <w:noProof/>
+                </w:rPr>
+                <w:t>.</w:t>
+              </w:r>
+            </w:p>
+            <w:p>
+              <w:pPr>
+                <w:pStyle w:val="Bibliography"/>
+                <w:ind w:left="720" w:hanging="720"/>
+                <w:rPr>
+                  <w:noProof/>
+                </w:rPr>
+              </w:pPr>
+              <w:r>
+                <w:rPr>
+                  <w:noProof/>
+                </w:rPr>
+                <w:t>Almeida, P., &amp; Baquero, C. (2013). Scalable Eventually Consistent Counters over Unreliable Networks.</w:t>
+              </w:r>
+            </w:p>
+            <w:p>
+              <w:pPr>
+                <w:pStyle w:val="Bibliography"/>
+                <w:ind w:left="720" w:hanging="720"/>
+                <w:rPr>
+                  <w:noProof/>
+                </w:rPr>
+              </w:pPr>
+              <w:r>
+                <w:rPr>
+                  <w:noProof/>
+                </w:rPr>
+                <w:t xml:space="preserve">Benda, D., Chu, X., Sun, S., Quek, T., &amp; Buckley, A. (2018). Modeling and Optimization of Renewable-Energy Sharing among Base Stations as a Minimum-Cost-Maximum-Flow Problem. </w:t>
+              </w:r>
+              <w:r>
+                <w:rPr>
+                  <w:i/>
+                  <w:iCs/>
+                  <w:noProof/>
+                </w:rPr>
+                <w:t>2018 IEEE 87th Vehicular Technology Conference (VTC Spring) Vehicular Technology Conference (VTC Spring), 2018 IEEE 87th. :1-5 Jun, 2018</w:t>
+              </w:r>
+              <w:r>
+                <w:rPr>
+                  <w:noProof/>
+                </w:rPr>
+                <w:t>.</w:t>
+              </w:r>
+            </w:p>
+            <w:p>
+              <w:pPr>
+                <w:pStyle w:val="Bibliography"/>
+                <w:ind w:left="720" w:hanging="720"/>
+                <w:rPr>
+                  <w:noProof/>
+                </w:rPr>
+              </w:pPr>
+              <w:r>
+                <w:rPr>
+                  <w:noProof/>
+                </w:rPr>
+                <w:t xml:space="preserve">Bharati, R., &amp; Attar, V. (2018). A Comprehensive Survey on Distributed Transactions based Data Partitioning. </w:t>
+              </w:r>
+              <w:r>
+                <w:rPr>
+                  <w:i/>
+                  <w:iCs/>
+                  <w:noProof/>
+                </w:rPr>
+                <w:t>2018 Fourth International Conference on Computing Communication Control and Automation (ICCUBEA)</w:t>
+              </w:r>
+              <w:r>
+                <w:rPr>
+                  <w:noProof/>
+                </w:rPr>
+                <w:t>.</w:t>
+              </w:r>
+            </w:p>
+            <w:p>
+              <w:pPr>
+                <w:pStyle w:val="Bibliography"/>
+                <w:ind w:left="720" w:hanging="720"/>
+                <w:rPr>
+                  <w:noProof/>
+                </w:rPr>
+              </w:pPr>
+              <w:r>
+                <w:rPr>
+                  <w:noProof/>
+                </w:rPr>
+                <w:t xml:space="preserve">Cefaratti, M., &amp; Lin, H. (2018). Exploring Data Center Migration: A Case Study. </w:t>
+              </w:r>
+              <w:r>
+                <w:rPr>
+                  <w:i/>
+                  <w:iCs/>
+                  <w:noProof/>
+                </w:rPr>
+                <w:t>JOURNAL OF INFORMATION SYSTEMS Vol. 32, No. 1 Spring 2018</w:t>
+              </w:r>
+              <w:r>
+                <w:rPr>
+                  <w:noProof/>
+                </w:rPr>
+                <w:t>, 1-17.</w:t>
+              </w:r>
+            </w:p>
+            <w:p>
+              <w:pPr>
+                <w:pStyle w:val="Bibliography"/>
+                <w:ind w:left="720" w:hanging="720"/>
+                <w:rPr>
+                  <w:noProof/>
+                </w:rPr>
+              </w:pPr>
+              <w:r>
+                <w:rPr>
+                  <w:noProof/>
+                </w:rPr>
+                <w:t xml:space="preserve">Ferdiana, R., &amp; Putra, G. (2018). A Review of Cloud Migration Strategies in the Developing Country. </w:t>
+              </w:r>
+              <w:r>
+                <w:rPr>
+                  <w:i/>
+                  <w:iCs/>
+                  <w:noProof/>
+                </w:rPr>
+                <w:t>2018 4th International Conference on Science and Technology (ICST), Yogyakarta, Indonesia</w:t>
+              </w:r>
+              <w:r>
+                <w:rPr>
+                  <w:noProof/>
+                </w:rPr>
+                <w:t>.</w:t>
+              </w:r>
+            </w:p>
+            <w:p>
+              <w:pPr>
+                <w:pStyle w:val="Bibliography"/>
+                <w:ind w:left="720" w:hanging="720"/>
+                <w:rPr>
+                  <w:noProof/>
+                </w:rPr>
+              </w:pPr>
+              <w:r>
+                <w:rPr>
+                  <w:noProof/>
+                </w:rPr>
+                <w:t xml:space="preserve">Goldberg, A., &amp; Tarjan, R. (2014). Efficient Maximum Flow Algorithms. </w:t>
+              </w:r>
+              <w:r>
+                <w:rPr>
+                  <w:i/>
+                  <w:iCs/>
+                  <w:noProof/>
+                </w:rPr>
+                <w:t xml:space="preserve">COMMUNICATIONS OF THE ACM </w:t>
+              </w:r>
+              <w:r>
+                <w:rPr>
+                  <w:noProof/>
+                </w:rPr>
+                <w:t>, 82-89.</w:t>
+              </w:r>
+            </w:p>
+            <w:p>
+              <w:pPr>
+                <w:pStyle w:val="Bibliography"/>
+                <w:ind w:left="720" w:hanging="720"/>
+                <w:rPr>
+                  <w:noProof/>
+                </w:rPr>
+              </w:pPr>
+              <w:r>
+                <w:rPr>
+                  <w:noProof/>
+                </w:rPr>
+                <w:lastRenderedPageBreak/>
+                <w:t xml:space="preserve">Limon, X, et.al. (2018). SagaMAS: a software framework for distributed transactions in the microservice architecture. </w:t>
+              </w:r>
+              <w:r>
+                <w:rPr>
+                  <w:i/>
+                  <w:iCs/>
+                  <w:noProof/>
+                </w:rPr>
+                <w:t>2018 6th International Conference in Software Engineering Research and Innovation</w:t>
+              </w:r>
+              <w:r>
+                <w:rPr>
+                  <w:noProof/>
+                </w:rPr>
+                <w:t>.</w:t>
+              </w:r>
+            </w:p>
+            <w:p>
+              <w:pPr>
+                <w:pStyle w:val="Bibliography"/>
+                <w:ind w:left="720" w:hanging="720"/>
+                <w:rPr>
+                  <w:noProof/>
+                </w:rPr>
+              </w:pPr>
+              <w:r>
+                <w:rPr>
+                  <w:noProof/>
+                </w:rPr>
+                <w:t xml:space="preserve">Tsimbalo, E., Tassi, A., &amp; Piechocki, R. (2017). </w:t>
+              </w:r>
+              <w:r>
+                <w:rPr>
+                  <w:i/>
+                  <w:iCs/>
+                  <w:noProof/>
+                </w:rPr>
+                <w:t>Reliability of Multicast under Random Linear Network Coding.</w:t>
+              </w:r>
+              <w:r>
+                <w:rPr>
+                  <w:noProof/>
+                </w:rPr>
+                <w:t xml:space="preserve"> Retrieved from Cornell University: https://arxiv.org/abs/1709.05477v3</w:t>
+              </w:r>
+            </w:p>
+            <w:p>
+              <w:pPr>
+                <w:pStyle w:val="Bibliography"/>
+                <w:ind w:left="720" w:hanging="720"/>
+                <w:rPr>
+                  <w:noProof/>
+                </w:rPr>
+              </w:pPr>
+              <w:r>
+                <w:rPr>
+                  <w:noProof/>
+                </w:rPr>
+                <w:t xml:space="preserve">Wang, Y., Damani, O., &amp; Lee, W. (1997). Reliability and Availability Issues In Distributed Component Object Model (DCOM) . </w:t>
+              </w:r>
+              <w:r>
+                <w:rPr>
+                  <w:i/>
+                  <w:iCs/>
+                  <w:noProof/>
+                </w:rPr>
+                <w:t>0-7803-4290-9/97/$10.00 @ 1997 IEEE</w:t>
+              </w:r>
+              <w:r>
+                <w:rPr>
+                  <w:noProof/>
+                </w:rPr>
+                <w:t>.</w:t>
+              </w:r>
+            </w:p>
+            <w:p>
+              <w:pPr>
+                <w:pStyle w:val="Bibliography"/>
+                <w:ind w:left="720" w:hanging="720"/>
+                <w:rPr>
+                  <w:noProof/>
+                </w:rPr>
+              </w:pPr>
+              <w:r>
+                <w:rPr>
+                  <w:noProof/>
+                </w:rPr>
+                <w:t xml:space="preserve">Wang, Y; Ling, J. (2018). A Study on Rapid Incremental Maximum Flow Algorithm in Dynmaic Network. </w:t>
+              </w:r>
+              <w:r>
+                <w:rPr>
+                  <w:i/>
+                  <w:iCs/>
+                  <w:noProof/>
+                </w:rPr>
+                <w:t>2018 1st International Cognitive Cities Conference (IC3)</w:t>
+              </w:r>
+              <w:r>
+                <w:rPr>
+                  <w:noProof/>
+                </w:rPr>
+                <w:t>.</w:t>
+              </w:r>
+            </w:p>
+            <w:p>
+              <w:pPr>
+                <w:pStyle w:val="Bibliography"/>
+                <w:ind w:left="720" w:hanging="720"/>
+                <w:rPr>
+                  <w:noProof/>
+                </w:rPr>
+              </w:pPr>
+              <w:r>
+                <w:rPr>
+                  <w:noProof/>
+                </w:rPr>
+                <w:t xml:space="preserve">Winikoff, M. (2004, April 2). </w:t>
+              </w:r>
+              <w:r>
+                <w:rPr>
+                  <w:i/>
+                  <w:iCs/>
+                  <w:noProof/>
+                </w:rPr>
+                <w:t>The Prometheus Methodology.</w:t>
+              </w:r>
+              <w:r>
+                <w:rPr>
+                  <w:noProof/>
+                </w:rPr>
+                <w:t xml:space="preserve"> Retrieved from RMIT University: https://www.cs.rmit.edu.au/agents</w:t>
+              </w:r>
+            </w:p>
+            <w:p>
+              <w:pPr>
+                <w:pStyle w:val="Bibliography"/>
+                <w:ind w:left="720" w:hanging="720"/>
+                <w:rPr>
+                  <w:noProof/>
+                </w:rPr>
+              </w:pPr>
+              <w:r>
+                <w:rPr>
+                  <w:noProof/>
+                </w:rPr>
+                <w:t xml:space="preserve">Xu, H. (2014, April). </w:t>
+              </w:r>
+              <w:r>
+                <w:rPr>
+                  <w:i/>
+                  <w:iCs/>
+                  <w:noProof/>
+                </w:rPr>
+                <w:t>An Algorithm for Comparing Similarity Between Two Trees.</w:t>
+              </w:r>
+              <w:r>
+                <w:rPr>
+                  <w:noProof/>
+                </w:rPr>
+                <w:t xml:space="preserve"> Retrieved from Graduate School of Duke University.</w:t>
+              </w:r>
+            </w:p>
+            <w:p>
+              <w:r>
+                <w:rPr>
+                  <w:b/>
+                  <w:bCs/>
+                  <w:noProof/>
+                </w:rPr>
+                <w:fldChar w:fldCharType="end"/>
+              </w:r>
+            </w:p>
+          </w:sdtContent>
+        </w:sdt>
+      </w:sdtContent>
+    </w:sdt>
+    <w:p/>
     <w:sectPr>
       <w:headerReference w:type="default" r:id="rId8"/>
       <w:pgSz w:w="12240" w:h="15840"/>
@@ -3552,6 +4341,14 @@
       <w:szCs w:val="24"/>
     </w:rPr>
   </w:style>
+  <w:style w:type="paragraph" w:styleId="Bibliography">
+    <w:name w:val="Bibliography"/>
+    <w:basedOn w:val="Normal"/>
+    <w:next w:val="Normal"/>
+    <w:uiPriority w:val="37"/>
+    <w:unhideWhenUsed/>
+    <w:rsid w:val="00537638"/>
+  </w:style>
 </w:styles>
 </file>
 
@@ -3946,40 +4743,7 @@
         </b:NameList>
       </b:Author>
     </b:Author>
-    <b:RefOrder>4</b:RefOrder>
-  </b:Source>
-  <b:Source>
-    <b:Tag>Lim18</b:Tag>
-    <b:SourceType>JournalArticle</b:SourceType>
-    <b:Guid>{F57AE1C1-9115-4A35-BA7E-B8EA50AB41C1}</b:Guid>
-    <b:Title>SagaMAS: a software framework for distributed transactions in the microservice architecture</b:Title>
-    <b:Year>2018</b:Year>
-    <b:Author>
-      <b:Author>
-        <b:NameList>
-          <b:Person>
-            <b:Last>Limon</b:Last>
-            <b:First>X</b:First>
-          </b:Person>
-          <b:Person>
-            <b:Last>Guerra-Hernadex</b:Last>
-            <b:First>A</b:First>
-          </b:Person>
-          <b:Person>
-            <b:Last>Sanchez-Garcia</b:Last>
-          </b:Person>
-          <b:Person>
-            <b:Last>A</b:Last>
-          </b:Person>
-          <b:Person>
-            <b:Last>Arriaga</b:Last>
-            <b:First>J</b:First>
-          </b:Person>
-        </b:NameList>
-      </b:Author>
-    </b:Author>
-    <b:JournalName>2018 6th International Conference in Software Engineering Research and Innovation</b:JournalName>
-    <b:RefOrder>5</b:RefOrder>
+    <b:RefOrder>9</b:RefOrder>
   </b:Source>
   <b:Source>
     <b:Tag>Bha18</b:Tag>
@@ -4002,7 +4766,7 @@
     <b:Title>A Comprehensive Survey on Distributed Transactions based Data Partitioning</b:Title>
     <b:JournalName>2018 Fourth International Conference on Computing Communication Control and Automation (ICCUBEA)</b:JournalName>
     <b:Year>2018</b:Year>
-    <b:RefOrder>6</b:RefOrder>
+    <b:RefOrder>10</b:RefOrder>
   </b:Source>
   <b:Source>
     <b:Tag>Alm13</b:Tag>
@@ -4051,7 +4815,7 @@
     <b:Title>Reliability and Availability Issues In Distributed Component Object Model (DCOM) </b:Title>
     <b:JournalName>0-7803-4290-9/97/$10.00 @ 1997 IEEE</b:JournalName>
     <b:Year>1997</b:Year>
-    <b:RefOrder>8</b:RefOrder>
+    <b:RefOrder>11</b:RefOrder>
   </b:Source>
   <b:Source>
     <b:Tag>Tsi17</b:Tag>
@@ -4080,7 +4844,7 @@
     <b:Year>2017</b:Year>
     <b:InternetSiteTitle>Cornell University</b:InternetSiteTitle>
     <b:URL>https://arxiv.org/abs/1709.05477v3</b:URL>
-    <b:RefOrder>9</b:RefOrder>
+    <b:RefOrder>8</b:RefOrder>
   </b:Source>
   <b:Source>
     <b:Tag>XuH14</b:Tag>
@@ -4100,30 +4864,7 @@
     <b:InternetSiteTitle>Graduate School of Duke University</b:InternetSiteTitle>
     <b:Year>2014</b:Year>
     <b:Month>April</b:Month>
-    <b:RefOrder>10</b:RefOrder>
-  </b:Source>
-  <b:Source>
-    <b:Tag>Wan18</b:Tag>
-    <b:SourceType>JournalArticle</b:SourceType>
-    <b:Guid>{6FCE2B1B-9177-42F2-ACF2-7A2AE8C71FAB}</b:Guid>
-    <b:Title>A Study on Rapid Incremental Maximum Flow Algorithm in Dynmaic Network</b:Title>
-    <b:Year>2018</b:Year>
-    <b:Author>
-      <b:Author>
-        <b:NameList>
-          <b:Person>
-            <b:Last>Wang</b:Last>
-            <b:First>Y</b:First>
-          </b:Person>
-          <b:Person>
-            <b:Last>Ling</b:Last>
-            <b:First>J</b:First>
-          </b:Person>
-        </b:NameList>
-      </b:Author>
-    </b:Author>
-    <b:JournalName>2018 1st International Cognitive Cities Conference (IC3)</b:JournalName>
-    <b:RefOrder>11</b:RefOrder>
+    <b:RefOrder>12</b:RefOrder>
   </b:Source>
   <b:Source>
     <b:Tag>Gol14</b:Tag>
@@ -4147,7 +4888,7 @@
     <b:JournalName>COMMUNICATIONS OF THE ACM </b:JournalName>
     <b:Year>2014</b:Year>
     <b:Pages>82-89</b:Pages>
-    <b:RefOrder>12</b:RefOrder>
+    <b:RefOrder>13</b:RefOrder>
   </b:Source>
   <b:Source>
     <b:Tag>Ben18</b:Tag>
@@ -4182,13 +4923,41 @@
     <b:Title>Modeling and Optimization of Renewable-Energy Sharing among Base Stations as a Minimum-Cost-Maximum-Flow Problem</b:Title>
     <b:JournalName>2018 IEEE 87th Vehicular Technology Conference (VTC Spring) Vehicular Technology Conference (VTC Spring), 2018 IEEE 87th. :1-5 Jun, 2018</b:JournalName>
     <b:Year>2018</b:Year>
-    <b:RefOrder>13</b:RefOrder>
+    <b:RefOrder>4</b:RefOrder>
+  </b:Source>
+  <b:Source>
+    <b:Tag>Wan18</b:Tag>
+    <b:SourceType>JournalArticle</b:SourceType>
+    <b:Guid>{FC7970DB-4A90-462B-9E93-CE43A0ACE874}</b:Guid>
+    <b:Title>A Study on Rapid Incremental Maximum Flow Algorithm in Dynmaic Network</b:Title>
+    <b:Year>2018</b:Year>
+    <b:Author>
+      <b:Author>
+        <b:Corporate>Wang, Y; Ling, J</b:Corporate>
+      </b:Author>
+    </b:Author>
+    <b:JournalName>2018 1st International Cognitive Cities Conference (IC3)</b:JournalName>
+    <b:RefOrder>5</b:RefOrder>
+  </b:Source>
+  <b:Source>
+    <b:Tag>Lim18</b:Tag>
+    <b:SourceType>JournalArticle</b:SourceType>
+    <b:Guid>{449C7D61-B11D-448F-A3CA-470EE9035A6A}</b:Guid>
+    <b:Title>SagaMAS: a software framework for distributed transactions in the microservice architecture</b:Title>
+    <b:Year>2018</b:Year>
+    <b:Author>
+      <b:Author>
+        <b:Corporate>Limon, X, et.al</b:Corporate>
+      </b:Author>
+    </b:Author>
+    <b:JournalName>2018 6th International Conference in Software Engineering Research and Innovation</b:JournalName>
+    <b:RefOrder>6</b:RefOrder>
   </b:Source>
 </b:Sources>
 </file>
 
 <file path=customXml/itemProps1.xml><?xml version="1.0" encoding="utf-8"?>
-<ds:datastoreItem xmlns:ds="http://schemas.openxmlformats.org/officeDocument/2006/customXml" ds:itemID="{26948D82-B1C6-4C09-8301-5F46897F547E}">
+<ds:datastoreItem xmlns:ds="http://schemas.openxmlformats.org/officeDocument/2006/customXml" ds:itemID="{F1F958C0-AF28-4EDA-8E0B-8F3FD23828C2}">
   <ds:schemaRefs>
     <ds:schemaRef ds:uri="http://schemas.openxmlformats.org/officeDocument/2006/bibliography"/>
   </ds:schemaRefs>

</xml_diff>